<commit_message>
chinh sua va hoan tat cong viec
</commit_message>
<xml_diff>
--- a/My task/State Machine Diagram.docx
+++ b/My task/State Machine Diagram.docx
@@ -24,16 +24,16 @@
     </w:p>
     <w:p>
       <w:pPr>
-        <w:pStyle w:val="ThngthngWeb"/>
-        <w:spacing w:before="0" w:beforeAutospacing="0" w:after="160" w:afterAutospacing="0"/>
-        <w:rPr>
-          <w:color w:val="000000"/>
-          <w:sz w:val="30"/>
-          <w:szCs w:val="30"/>
+        <w:spacing w:line="240" w:lineRule="auto"/>
+        <w:rPr>
+          <w:rFonts w:ascii="Times New Roman" w:eastAsia="Times New Roman" w:hAnsi="Times New Roman" w:cs="Times New Roman"/>
+          <w:sz w:val="24"/>
+          <w:szCs w:val="24"/>
         </w:rPr>
       </w:pPr>
       <w:r>
         <w:rPr>
+          <w:rFonts w:ascii="Times New Roman" w:eastAsia="Times New Roman" w:hAnsi="Times New Roman" w:cs="Times New Roman"/>
           <w:color w:val="000000"/>
           <w:sz w:val="30"/>
           <w:szCs w:val="30"/>
@@ -43,6 +43,7 @@
       <w:proofErr w:type="spellStart"/>
       <w:r>
         <w:rPr>
+          <w:rFonts w:ascii="Times New Roman" w:eastAsia="Times New Roman" w:hAnsi="Times New Roman" w:cs="Times New Roman"/>
           <w:color w:val="000000"/>
           <w:sz w:val="30"/>
           <w:szCs w:val="30"/>
@@ -52,6 +53,7 @@
       <w:proofErr w:type="spellEnd"/>
       <w:r>
         <w:rPr>
+          <w:rFonts w:ascii="Times New Roman" w:eastAsia="Times New Roman" w:hAnsi="Times New Roman" w:cs="Times New Roman"/>
           <w:color w:val="000000"/>
           <w:sz w:val="30"/>
           <w:szCs w:val="30"/>
@@ -61,6 +63,7 @@
       <w:proofErr w:type="spellStart"/>
       <w:r>
         <w:rPr>
+          <w:rFonts w:ascii="Times New Roman" w:eastAsia="Times New Roman" w:hAnsi="Times New Roman" w:cs="Times New Roman"/>
           <w:color w:val="000000"/>
           <w:sz w:val="30"/>
           <w:szCs w:val="30"/>
@@ -70,6 +73,7 @@
       <w:proofErr w:type="spellEnd"/>
       <w:r>
         <w:rPr>
+          <w:rFonts w:ascii="Times New Roman" w:eastAsia="Times New Roman" w:hAnsi="Times New Roman" w:cs="Times New Roman"/>
           <w:color w:val="000000"/>
           <w:sz w:val="30"/>
           <w:szCs w:val="30"/>
@@ -79,6 +83,7 @@
       <w:proofErr w:type="spellStart"/>
       <w:r>
         <w:rPr>
+          <w:rFonts w:ascii="Times New Roman" w:eastAsia="Times New Roman" w:hAnsi="Times New Roman" w:cs="Times New Roman"/>
           <w:color w:val="000000"/>
           <w:sz w:val="30"/>
           <w:szCs w:val="30"/>
@@ -88,6 +93,7 @@
       <w:proofErr w:type="spellEnd"/>
       <w:r>
         <w:rPr>
+          <w:rFonts w:ascii="Times New Roman" w:eastAsia="Times New Roman" w:hAnsi="Times New Roman" w:cs="Times New Roman"/>
           <w:color w:val="000000"/>
           <w:sz w:val="30"/>
           <w:szCs w:val="30"/>
@@ -97,6 +103,7 @@
       <w:proofErr w:type="spellStart"/>
       <w:r>
         <w:rPr>
+          <w:rFonts w:ascii="Times New Roman" w:eastAsia="Times New Roman" w:hAnsi="Times New Roman" w:cs="Times New Roman"/>
           <w:color w:val="000000"/>
           <w:sz w:val="30"/>
           <w:szCs w:val="30"/>
@@ -107,18 +114,16 @@
     </w:p>
     <w:p>
       <w:pPr>
-        <w:pStyle w:val="ThngthngWeb"/>
-        <w:spacing w:before="0" w:beforeAutospacing="0" w:after="160" w:afterAutospacing="0"/>
+        <w:spacing w:line="240" w:lineRule="auto"/>
+        <w:rPr>
+          <w:rFonts w:ascii="Times New Roman" w:eastAsia="Times New Roman" w:hAnsi="Times New Roman" w:cs="Times New Roman"/>
+          <w:sz w:val="24"/>
+          <w:szCs w:val="24"/>
+        </w:rPr>
       </w:pPr>
-    </w:p>
-    <w:p>
-      <w:pPr>
-        <w:pStyle w:val="ThngthngWeb"/>
-        <w:spacing w:before="0" w:beforeAutospacing="0" w:after="160" w:afterAutospacing="0"/>
-      </w:pPr>
-      <w:r>
-        <w:rPr>
-          <w:rStyle w:val="apple-tab-span"/>
+      <w:r>
+        <w:rPr>
+          <w:rFonts w:ascii="Times New Roman" w:eastAsia="Times New Roman" w:hAnsi="Times New Roman" w:cs="Times New Roman"/>
           <w:color w:val="000000"/>
           <w:sz w:val="30"/>
           <w:szCs w:val="30"/>
@@ -127,6 +132,7 @@
       </w:r>
       <w:r>
         <w:rPr>
+          <w:rFonts w:ascii="Times New Roman" w:eastAsia="Times New Roman" w:hAnsi="Times New Roman" w:cs="Times New Roman"/>
           <w:noProof/>
           <w:color w:val="000000"/>
           <w:sz w:val="30"/>
@@ -134,10 +140,10 @@
           <w:bdr w:val="none" w:sz="0" w:space="0" w:color="auto" w:frame="1"/>
         </w:rPr>
         <w:drawing>
-          <wp:inline distT="0" distB="0" distL="0" distR="0" wp14:anchorId="52A44620" wp14:editId="210152AA">
-            <wp:extent cx="5257800" cy="3589020"/>
-            <wp:effectExtent l="0" t="0" r="0" b="0"/>
-            <wp:docPr id="2" name="Hình ảnh 2"/>
+          <wp:inline distT="0" distB="0" distL="0" distR="0" wp14:anchorId="215BBB5A" wp14:editId="2B2CF42F">
+            <wp:extent cx="5250180" cy="1866900"/>
+            <wp:effectExtent l="0" t="0" r="7620" b="0"/>
+            <wp:docPr id="4" name="Hình ảnh 4"/>
             <wp:cNvGraphicFramePr>
               <a:graphicFrameLocks xmlns:a="http://schemas.openxmlformats.org/drawingml/2006/main" noChangeAspect="1"/>
             </wp:cNvGraphicFramePr>
@@ -166,7 +172,7 @@
                   <pic:spPr bwMode="auto">
                     <a:xfrm>
                       <a:off x="0" y="0"/>
-                      <a:ext cx="5257800" cy="3589020"/>
+                      <a:ext cx="5250180" cy="1866900"/>
                     </a:xfrm>
                     <a:prstGeom prst="rect">
                       <a:avLst/>
@@ -185,27 +191,16 @@
     </w:p>
     <w:p>
       <w:pPr>
-        <w:pStyle w:val="ThngthngWeb"/>
-        <w:spacing w:before="0" w:beforeAutospacing="0" w:after="160" w:afterAutospacing="0"/>
-        <w:rPr>
-          <w:color w:val="000000"/>
-          <w:sz w:val="30"/>
-          <w:szCs w:val="30"/>
+        <w:spacing w:line="240" w:lineRule="auto"/>
+        <w:rPr>
+          <w:rFonts w:ascii="Times New Roman" w:eastAsia="Times New Roman" w:hAnsi="Times New Roman" w:cs="Times New Roman"/>
+          <w:sz w:val="24"/>
+          <w:szCs w:val="24"/>
         </w:rPr>
       </w:pPr>
-    </w:p>
-    <w:p>
-      <w:pPr>
-        <w:pStyle w:val="ThngthngWeb"/>
-        <w:spacing w:before="0" w:beforeAutospacing="0" w:after="160" w:afterAutospacing="0"/>
-        <w:rPr>
-          <w:color w:val="000000"/>
-          <w:sz w:val="30"/>
-          <w:szCs w:val="30"/>
-        </w:rPr>
-      </w:pPr>
-      <w:r>
-        <w:rPr>
+      <w:r>
+        <w:rPr>
+          <w:rFonts w:ascii="Times New Roman" w:eastAsia="Times New Roman" w:hAnsi="Times New Roman" w:cs="Times New Roman"/>
           <w:color w:val="000000"/>
           <w:sz w:val="30"/>
           <w:szCs w:val="30"/>
@@ -215,6 +210,7 @@
       <w:proofErr w:type="spellStart"/>
       <w:r>
         <w:rPr>
+          <w:rFonts w:ascii="Times New Roman" w:eastAsia="Times New Roman" w:hAnsi="Times New Roman" w:cs="Times New Roman"/>
           <w:color w:val="000000"/>
           <w:sz w:val="30"/>
           <w:szCs w:val="30"/>
@@ -224,6 +220,7 @@
       <w:proofErr w:type="spellEnd"/>
       <w:r>
         <w:rPr>
+          <w:rFonts w:ascii="Times New Roman" w:eastAsia="Times New Roman" w:hAnsi="Times New Roman" w:cs="Times New Roman"/>
           <w:color w:val="000000"/>
           <w:sz w:val="30"/>
           <w:szCs w:val="30"/>
@@ -233,6 +230,7 @@
       <w:proofErr w:type="spellStart"/>
       <w:r>
         <w:rPr>
+          <w:rFonts w:ascii="Times New Roman" w:eastAsia="Times New Roman" w:hAnsi="Times New Roman" w:cs="Times New Roman"/>
           <w:color w:val="000000"/>
           <w:sz w:val="30"/>
           <w:szCs w:val="30"/>
@@ -242,6 +240,7 @@
       <w:proofErr w:type="spellEnd"/>
       <w:r>
         <w:rPr>
+          <w:rFonts w:ascii="Times New Roman" w:eastAsia="Times New Roman" w:hAnsi="Times New Roman" w:cs="Times New Roman"/>
           <w:color w:val="000000"/>
           <w:sz w:val="30"/>
           <w:szCs w:val="30"/>
@@ -251,6 +250,7 @@
       <w:proofErr w:type="spellStart"/>
       <w:r>
         <w:rPr>
+          <w:rFonts w:ascii="Times New Roman" w:eastAsia="Times New Roman" w:hAnsi="Times New Roman" w:cs="Times New Roman"/>
           <w:color w:val="000000"/>
           <w:sz w:val="30"/>
           <w:szCs w:val="30"/>
@@ -260,6 +260,7 @@
       <w:proofErr w:type="spellEnd"/>
       <w:r>
         <w:rPr>
+          <w:rFonts w:ascii="Times New Roman" w:eastAsia="Times New Roman" w:hAnsi="Times New Roman" w:cs="Times New Roman"/>
           <w:color w:val="000000"/>
           <w:sz w:val="30"/>
           <w:szCs w:val="30"/>
@@ -269,6 +270,7 @@
       <w:proofErr w:type="spellStart"/>
       <w:r>
         <w:rPr>
+          <w:rFonts w:ascii="Times New Roman" w:eastAsia="Times New Roman" w:hAnsi="Times New Roman" w:cs="Times New Roman"/>
           <w:color w:val="000000"/>
           <w:sz w:val="30"/>
           <w:szCs w:val="30"/>
@@ -282,12 +284,6 @@
         <w:pStyle w:val="ThngthngWeb"/>
         <w:spacing w:before="0" w:beforeAutospacing="0" w:after="160" w:afterAutospacing="0"/>
       </w:pPr>
-    </w:p>
-    <w:p>
-      <w:pPr>
-        <w:pStyle w:val="ThngthngWeb"/>
-        <w:spacing w:before="0" w:beforeAutospacing="0" w:after="160" w:afterAutospacing="0"/>
-      </w:pPr>
       <w:r>
         <w:rPr>
           <w:noProof/>
@@ -297,10 +293,10 @@
           <w:bdr w:val="none" w:sz="0" w:space="0" w:color="auto" w:frame="1"/>
         </w:rPr>
         <w:drawing>
-          <wp:inline distT="0" distB="0" distL="0" distR="0" wp14:anchorId="032313EB" wp14:editId="11B50955">
-            <wp:extent cx="5943600" cy="2209800"/>
-            <wp:effectExtent l="0" t="0" r="0" b="0"/>
-            <wp:docPr id="1" name="Hình ảnh 1"/>
+          <wp:inline distT="0" distB="0" distL="0" distR="0" wp14:anchorId="572F253D" wp14:editId="52F47E7B">
+            <wp:extent cx="5821680" cy="2141220"/>
+            <wp:effectExtent l="0" t="0" r="7620" b="0"/>
+            <wp:docPr id="3" name="Hình ảnh 3"/>
             <wp:cNvGraphicFramePr>
               <a:graphicFrameLocks xmlns:a="http://schemas.openxmlformats.org/drawingml/2006/main" noChangeAspect="1"/>
             </wp:cNvGraphicFramePr>
@@ -329,7 +325,7 @@
                   <pic:spPr bwMode="auto">
                     <a:xfrm>
                       <a:off x="0" y="0"/>
-                      <a:ext cx="5943600" cy="2209800"/>
+                      <a:ext cx="5821680" cy="2141220"/>
                     </a:xfrm>
                     <a:prstGeom prst="rect">
                       <a:avLst/>
@@ -345,13 +341,14 @@
           </wp:inline>
         </w:drawing>
       </w:r>
-    </w:p>
-    <w:p>
-      <w:pPr>
-        <w:rPr>
-          <w:rFonts w:ascii="Times New Roman" w:hAnsi="Times New Roman" w:cs="Times New Roman"/>
-        </w:rPr>
-      </w:pPr>
+      <w:r>
+        <w:rPr>
+          <w:color w:val="000000"/>
+          <w:sz w:val="30"/>
+          <w:szCs w:val="30"/>
+        </w:rPr>
+        <w:tab/>
+      </w:r>
     </w:p>
     <w:sectPr>
       <w:pgSz w:w="12240" w:h="15840"/>
@@ -793,7 +790,6 @@
     <w:name w:val="Normal (Web)"/>
     <w:basedOn w:val="Binhthng"/>
     <w:uiPriority w:val="99"/>
-    <w:semiHidden/>
     <w:unhideWhenUsed/>
     <w:rsid w:val="00E427DD"/>
     <w:pPr>

</xml_diff>